<commit_message>
Exercise 4 tasks completed (except entrySet() and isEmpty())
</commit_message>
<xml_diff>
--- a/Java8/Streams-Collectors/Java 8 Exercise.docx
+++ b/Java8/Streams-Collectors/Java 8 Exercise.docx
@@ -10,8 +10,29 @@
           <w:numId w:val="1"/>
         </w:numPr>
       </w:pPr>
-      <w:r>
-        <w:t>Gasiti toate numerele pare (TODO #1)</w:t>
+      <w:proofErr w:type="spellStart"/>
+      <w:r>
+        <w:t>Gasiti</w:t>
+      </w:r>
+      <w:proofErr w:type="spellEnd"/>
+      <w:r>
+        <w:t xml:space="preserve"> </w:t>
+      </w:r>
+      <w:proofErr w:type="spellStart"/>
+      <w:r>
+        <w:t>toate</w:t>
+      </w:r>
+      <w:proofErr w:type="spellEnd"/>
+      <w:r>
+        <w:t xml:space="preserve"> </w:t>
+      </w:r>
+      <w:proofErr w:type="spellStart"/>
+      <w:r>
+        <w:t>numerele</w:t>
+      </w:r>
+      <w:proofErr w:type="spellEnd"/>
+      <w:r>
+        <w:t xml:space="preserve"> pare (TODO #1)</w:t>
       </w:r>
     </w:p>
     <w:p>
@@ -30,11 +51,32 @@
           <w:numId w:val="1"/>
         </w:numPr>
       </w:pPr>
-      <w:r>
-        <w:t xml:space="preserve">Gasiti elementul din steam care </w:t>
-      </w:r>
-      <w:r>
-        <w:t>are numele “Jack”</w:t>
+      <w:proofErr w:type="spellStart"/>
+      <w:r>
+        <w:t>Gasiti</w:t>
+      </w:r>
+      <w:proofErr w:type="spellEnd"/>
+      <w:r>
+        <w:t xml:space="preserve"> </w:t>
+      </w:r>
+      <w:proofErr w:type="spellStart"/>
+      <w:r>
+        <w:t>elementul</w:t>
+      </w:r>
+      <w:proofErr w:type="spellEnd"/>
+      <w:r>
+        <w:t xml:space="preserve"> din steam care </w:t>
+      </w:r>
+      <w:r>
+        <w:t xml:space="preserve">are </w:t>
+      </w:r>
+      <w:proofErr w:type="spellStart"/>
+      <w:r>
+        <w:t>numele</w:t>
+      </w:r>
+      <w:proofErr w:type="spellEnd"/>
+      <w:r>
+        <w:t xml:space="preserve"> “Jack”</w:t>
       </w:r>
       <w:r>
         <w:t xml:space="preserve"> (TODO #2)</w:t>
@@ -56,8 +98,37 @@
           <w:numId w:val="1"/>
         </w:numPr>
       </w:pPr>
-      <w:r>
-        <w:t>Gasiti toate elementele din stream care sunt not null (TODO #3)</w:t>
+      <w:proofErr w:type="spellStart"/>
+      <w:r>
+        <w:t>Gasiti</w:t>
+      </w:r>
+      <w:proofErr w:type="spellEnd"/>
+      <w:r>
+        <w:t xml:space="preserve"> </w:t>
+      </w:r>
+      <w:proofErr w:type="spellStart"/>
+      <w:r>
+        <w:t>toate</w:t>
+      </w:r>
+      <w:proofErr w:type="spellEnd"/>
+      <w:r>
+        <w:t xml:space="preserve"> </w:t>
+      </w:r>
+      <w:proofErr w:type="spellStart"/>
+      <w:r>
+        <w:t>elementele</w:t>
+      </w:r>
+      <w:proofErr w:type="spellEnd"/>
+      <w:r>
+        <w:t xml:space="preserve"> din stream care </w:t>
+      </w:r>
+      <w:proofErr w:type="spellStart"/>
+      <w:r>
+        <w:t>sunt</w:t>
+      </w:r>
+      <w:proofErr w:type="spellEnd"/>
+      <w:r>
+        <w:t xml:space="preserve"> not null (TODO #3)</w:t>
       </w:r>
     </w:p>
     <w:p>
@@ -76,14 +147,48 @@
           <w:numId w:val="1"/>
         </w:numPr>
       </w:pPr>
-      <w:r>
-        <w:t>Gasiti elementul din steam care are numele</w:t>
-      </w:r>
+      <w:proofErr w:type="spellStart"/>
+      <w:r>
+        <w:t>Gasiti</w:t>
+      </w:r>
+      <w:proofErr w:type="spellEnd"/>
+      <w:r>
+        <w:t xml:space="preserve"> </w:t>
+      </w:r>
+      <w:proofErr w:type="spellStart"/>
+      <w:r>
+        <w:t>elementul</w:t>
+      </w:r>
+      <w:proofErr w:type="spellEnd"/>
+      <w:r>
+        <w:t xml:space="preserve"> din steam care are </w:t>
+      </w:r>
+      <w:proofErr w:type="spellStart"/>
+      <w:r>
+        <w:t>numele</w:t>
+      </w:r>
+      <w:proofErr w:type="spellEnd"/>
       <w:r>
         <w:t xml:space="preserve"> “James”</w:t>
       </w:r>
       <w:r>
-        <w:t xml:space="preserve"> si varsta </w:t>
+        <w:t xml:space="preserve"> </w:t>
+      </w:r>
+      <w:proofErr w:type="spellStart"/>
+      <w:r>
+        <w:t>si</w:t>
+      </w:r>
+      <w:proofErr w:type="spellEnd"/>
+      <w:r>
+        <w:t xml:space="preserve"> </w:t>
+      </w:r>
+      <w:proofErr w:type="spellStart"/>
+      <w:r>
+        <w:t>varsta</w:t>
+      </w:r>
+      <w:proofErr w:type="spellEnd"/>
+      <w:r>
+        <w:t xml:space="preserve"> </w:t>
       </w:r>
       <w:r>
         <w:t>“20” (TODO #4)</w:t>
@@ -105,8 +210,21 @@
           <w:numId w:val="1"/>
         </w:numPr>
       </w:pPr>
-      <w:r>
-        <w:t>Dublati numerele din stream. (TODO #5)</w:t>
+      <w:proofErr w:type="spellStart"/>
+      <w:r>
+        <w:t>Dublati</w:t>
+      </w:r>
+      <w:proofErr w:type="spellEnd"/>
+      <w:r>
+        <w:t xml:space="preserve"> </w:t>
+      </w:r>
+      <w:proofErr w:type="spellStart"/>
+      <w:r>
+        <w:t>numerele</w:t>
+      </w:r>
+      <w:proofErr w:type="spellEnd"/>
+      <w:r>
+        <w:t xml:space="preserve"> din stream. (TODO #5)</w:t>
       </w:r>
     </w:p>
     <w:p>
@@ -125,8 +243,37 @@
           <w:numId w:val="1"/>
         </w:numPr>
       </w:pPr>
-      <w:r>
-        <w:t>Returnati doar numele persoanelor.(TODO #6)</w:t>
+      <w:proofErr w:type="spellStart"/>
+      <w:r>
+        <w:t>Returnati</w:t>
+      </w:r>
+      <w:proofErr w:type="spellEnd"/>
+      <w:r>
+        <w:t xml:space="preserve"> </w:t>
+      </w:r>
+      <w:proofErr w:type="spellStart"/>
+      <w:r>
+        <w:t>doar</w:t>
+      </w:r>
+      <w:proofErr w:type="spellEnd"/>
+      <w:r>
+        <w:t xml:space="preserve"> </w:t>
+      </w:r>
+      <w:proofErr w:type="spellStart"/>
+      <w:r>
+        <w:t>numele</w:t>
+      </w:r>
+      <w:proofErr w:type="spellEnd"/>
+      <w:r>
+        <w:t xml:space="preserve"> </w:t>
+      </w:r>
+      <w:proofErr w:type="spellStart"/>
+      <w:r>
+        <w:t>persoanelor</w:t>
+      </w:r>
+      <w:proofErr w:type="spellEnd"/>
+      <w:r>
+        <w:t>.(TODO #6)</w:t>
       </w:r>
     </w:p>
     <w:p>
@@ -145,8 +292,45 @@
           <w:numId w:val="1"/>
         </w:numPr>
       </w:pPr>
-      <w:r>
-        <w:t xml:space="preserve">Concatenati cele 2 liste din stream intr-una singura </w:t>
+      <w:proofErr w:type="spellStart"/>
+      <w:r>
+        <w:t>Concatenati</w:t>
+      </w:r>
+      <w:proofErr w:type="spellEnd"/>
+      <w:r>
+        <w:t xml:space="preserve"> </w:t>
+      </w:r>
+      <w:proofErr w:type="spellStart"/>
+      <w:r>
+        <w:t>cele</w:t>
+      </w:r>
+      <w:proofErr w:type="spellEnd"/>
+      <w:r>
+        <w:t xml:space="preserve"> 2 </w:t>
+      </w:r>
+      <w:proofErr w:type="spellStart"/>
+      <w:r>
+        <w:t>liste</w:t>
+      </w:r>
+      <w:proofErr w:type="spellEnd"/>
+      <w:r>
+        <w:t xml:space="preserve"> din stream </w:t>
+      </w:r>
+      <w:proofErr w:type="spellStart"/>
+      <w:r>
+        <w:t>intr-una</w:t>
+      </w:r>
+      <w:proofErr w:type="spellEnd"/>
+      <w:r>
+        <w:t xml:space="preserve"> </w:t>
+      </w:r>
+      <w:proofErr w:type="spellStart"/>
+      <w:r>
+        <w:t>singura</w:t>
+      </w:r>
+      <w:proofErr w:type="spellEnd"/>
+      <w:r>
+        <w:t xml:space="preserve"> </w:t>
       </w:r>
       <w:r>
         <w:t>(TODO #7)</w:t>
@@ -170,8 +354,37 @@
         </w:numPr>
         <w:spacing w:line="252" w:lineRule="auto"/>
       </w:pPr>
-      <w:r>
-        <w:t>Calculati produsul numerelor din lista (TODO #8)</w:t>
+      <w:proofErr w:type="spellStart"/>
+      <w:r>
+        <w:t>Calculati</w:t>
+      </w:r>
+      <w:proofErr w:type="spellEnd"/>
+      <w:r>
+        <w:t xml:space="preserve"> </w:t>
+      </w:r>
+      <w:proofErr w:type="spellStart"/>
+      <w:r>
+        <w:t>produsul</w:t>
+      </w:r>
+      <w:proofErr w:type="spellEnd"/>
+      <w:r>
+        <w:t xml:space="preserve"> </w:t>
+      </w:r>
+      <w:proofErr w:type="spellStart"/>
+      <w:r>
+        <w:t>numerelor</w:t>
+      </w:r>
+      <w:proofErr w:type="spellEnd"/>
+      <w:r>
+        <w:t xml:space="preserve"> din </w:t>
+      </w:r>
+      <w:proofErr w:type="spellStart"/>
+      <w:r>
+        <w:t>lista</w:t>
+      </w:r>
+      <w:proofErr w:type="spellEnd"/>
+      <w:r>
+        <w:t xml:space="preserve"> (TODO #8)</w:t>
       </w:r>
     </w:p>
     <w:p>
@@ -191,8 +404,37 @@
         </w:numPr>
         <w:spacing w:line="252" w:lineRule="auto"/>
       </w:pPr>
-      <w:r>
-        <w:t>Gasiti prima persoana de sex masculin din lista (TODO #9)</w:t>
+      <w:proofErr w:type="spellStart"/>
+      <w:r>
+        <w:t>Gasiti</w:t>
+      </w:r>
+      <w:proofErr w:type="spellEnd"/>
+      <w:r>
+        <w:t xml:space="preserve"> prima </w:t>
+      </w:r>
+      <w:proofErr w:type="spellStart"/>
+      <w:r>
+        <w:t>persoana</w:t>
+      </w:r>
+      <w:proofErr w:type="spellEnd"/>
+      <w:r>
+        <w:t xml:space="preserve"> de sex </w:t>
+      </w:r>
+      <w:proofErr w:type="spellStart"/>
+      <w:r>
+        <w:t>masculin</w:t>
+      </w:r>
+      <w:proofErr w:type="spellEnd"/>
+      <w:r>
+        <w:t xml:space="preserve"> din </w:t>
+      </w:r>
+      <w:proofErr w:type="spellStart"/>
+      <w:r>
+        <w:t>lista</w:t>
+      </w:r>
+      <w:proofErr w:type="spellEnd"/>
+      <w:r>
+        <w:t xml:space="preserve"> (TODO #9)</w:t>
       </w:r>
     </w:p>
     <w:p>
@@ -212,8 +454,61 @@
         </w:numPr>
         <w:spacing w:line="252" w:lineRule="auto"/>
       </w:pPr>
-      <w:r>
-        <w:t>Verificati daca toate persoanele din lista au varsta sub 70 de ani.  (TODO #10)</w:t>
+      <w:proofErr w:type="spellStart"/>
+      <w:r>
+        <w:t>Verificati</w:t>
+      </w:r>
+      <w:proofErr w:type="spellEnd"/>
+      <w:r>
+        <w:t xml:space="preserve"> </w:t>
+      </w:r>
+      <w:proofErr w:type="spellStart"/>
+      <w:r>
+        <w:t>daca</w:t>
+      </w:r>
+      <w:proofErr w:type="spellEnd"/>
+      <w:r>
+        <w:t xml:space="preserve"> </w:t>
+      </w:r>
+      <w:proofErr w:type="spellStart"/>
+      <w:r>
+        <w:t>toate</w:t>
+      </w:r>
+      <w:proofErr w:type="spellEnd"/>
+      <w:r>
+        <w:t xml:space="preserve"> </w:t>
+      </w:r>
+      <w:proofErr w:type="spellStart"/>
+      <w:r>
+        <w:t>persoanele</w:t>
+      </w:r>
+      <w:proofErr w:type="spellEnd"/>
+      <w:r>
+        <w:t xml:space="preserve"> din </w:t>
+      </w:r>
+      <w:proofErr w:type="spellStart"/>
+      <w:r>
+        <w:t>lista</w:t>
+      </w:r>
+      <w:proofErr w:type="spellEnd"/>
+      <w:r>
+        <w:t xml:space="preserve"> au </w:t>
+      </w:r>
+      <w:proofErr w:type="spellStart"/>
+      <w:r>
+        <w:t>varsta</w:t>
+      </w:r>
+      <w:proofErr w:type="spellEnd"/>
+      <w:r>
+        <w:t xml:space="preserve"> sub 70 de </w:t>
+      </w:r>
+      <w:proofErr w:type="spellStart"/>
+      <w:r>
+        <w:t>ani</w:t>
+      </w:r>
+      <w:proofErr w:type="spellEnd"/>
+      <w:r>
+        <w:t>.  (TODO #10)</w:t>
       </w:r>
     </w:p>
     <w:p>
@@ -233,8 +528,61 @@
         </w:numPr>
         <w:spacing w:line="252" w:lineRule="auto"/>
       </w:pPr>
-      <w:r>
-        <w:t>Gasiti cel mai mic numar din stream-ul dat (TODO #11)</w:t>
+      <w:proofErr w:type="spellStart"/>
+      <w:r>
+        <w:t>Gasiti</w:t>
+      </w:r>
+      <w:proofErr w:type="spellEnd"/>
+      <w:r>
+        <w:t xml:space="preserve"> </w:t>
+      </w:r>
+      <w:proofErr w:type="spellStart"/>
+      <w:r>
+        <w:t>cel</w:t>
+      </w:r>
+      <w:proofErr w:type="spellEnd"/>
+      <w:r>
+        <w:t xml:space="preserve"> </w:t>
+      </w:r>
+      <w:proofErr w:type="spellStart"/>
+      <w:r>
+        <w:t>mai</w:t>
+      </w:r>
+      <w:proofErr w:type="spellEnd"/>
+      <w:r>
+        <w:t xml:space="preserve"> </w:t>
+      </w:r>
+      <w:proofErr w:type="spellStart"/>
+      <w:r>
+        <w:t>mic</w:t>
+      </w:r>
+      <w:proofErr w:type="spellEnd"/>
+      <w:r>
+        <w:t xml:space="preserve"> </w:t>
+      </w:r>
+      <w:proofErr w:type="spellStart"/>
+      <w:r>
+        <w:t>numar</w:t>
+      </w:r>
+      <w:proofErr w:type="spellEnd"/>
+      <w:r>
+        <w:t xml:space="preserve"> din stream-</w:t>
+      </w:r>
+      <w:proofErr w:type="spellStart"/>
+      <w:r>
+        <w:t>ul</w:t>
+      </w:r>
+      <w:proofErr w:type="spellEnd"/>
+      <w:r>
+        <w:t xml:space="preserve"> </w:t>
+      </w:r>
+      <w:proofErr w:type="spellStart"/>
+      <w:r>
+        <w:t>dat</w:t>
+      </w:r>
+      <w:proofErr w:type="spellEnd"/>
+      <w:r>
+        <w:t xml:space="preserve"> (TODO #11)</w:t>
       </w:r>
     </w:p>
     <w:p>
@@ -254,8 +602,53 @@
         </w:numPr>
         <w:spacing w:line="252" w:lineRule="auto"/>
       </w:pPr>
-      <w:r>
-        <w:t>Gasiti cea mai tanara persoana din lista (TODO #12)</w:t>
+      <w:proofErr w:type="spellStart"/>
+      <w:r>
+        <w:t>Gasiti</w:t>
+      </w:r>
+      <w:proofErr w:type="spellEnd"/>
+      <w:r>
+        <w:t xml:space="preserve"> </w:t>
+      </w:r>
+      <w:proofErr w:type="spellStart"/>
+      <w:r>
+        <w:t>cea</w:t>
+      </w:r>
+      <w:proofErr w:type="spellEnd"/>
+      <w:r>
+        <w:t xml:space="preserve"> </w:t>
+      </w:r>
+      <w:proofErr w:type="spellStart"/>
+      <w:r>
+        <w:t>mai</w:t>
+      </w:r>
+      <w:proofErr w:type="spellEnd"/>
+      <w:r>
+        <w:t xml:space="preserve"> </w:t>
+      </w:r>
+      <w:proofErr w:type="spellStart"/>
+      <w:r>
+        <w:t>tanara</w:t>
+      </w:r>
+      <w:proofErr w:type="spellEnd"/>
+      <w:r>
+        <w:t xml:space="preserve"> </w:t>
+      </w:r>
+      <w:proofErr w:type="spellStart"/>
+      <w:r>
+        <w:t>persoana</w:t>
+      </w:r>
+      <w:proofErr w:type="spellEnd"/>
+      <w:r>
+        <w:t xml:space="preserve"> din </w:t>
+      </w:r>
+      <w:proofErr w:type="spellStart"/>
+      <w:r>
+        <w:t>lista</w:t>
+      </w:r>
+      <w:proofErr w:type="spellEnd"/>
+      <w:r>
+        <w:t xml:space="preserve"> (TODO #12)</w:t>
       </w:r>
     </w:p>
     <w:p>
@@ -275,8 +668,37 @@
         </w:numPr>
         <w:spacing w:line="252" w:lineRule="auto"/>
       </w:pPr>
-      <w:r>
-        <w:t>Calculati media de varsta a persoanelor din lista (TODO #13)</w:t>
+      <w:proofErr w:type="spellStart"/>
+      <w:r>
+        <w:t>Calculati</w:t>
+      </w:r>
+      <w:proofErr w:type="spellEnd"/>
+      <w:r>
+        <w:t xml:space="preserve"> media de </w:t>
+      </w:r>
+      <w:proofErr w:type="spellStart"/>
+      <w:r>
+        <w:t>varsta</w:t>
+      </w:r>
+      <w:proofErr w:type="spellEnd"/>
+      <w:r>
+        <w:t xml:space="preserve"> a </w:t>
+      </w:r>
+      <w:proofErr w:type="spellStart"/>
+      <w:r>
+        <w:t>persoanelor</w:t>
+      </w:r>
+      <w:proofErr w:type="spellEnd"/>
+      <w:r>
+        <w:t xml:space="preserve"> din </w:t>
+      </w:r>
+      <w:proofErr w:type="spellStart"/>
+      <w:r>
+        <w:t>lista</w:t>
+      </w:r>
+      <w:proofErr w:type="spellEnd"/>
+      <w:r>
+        <w:t xml:space="preserve"> (TODO #13)</w:t>
       </w:r>
     </w:p>
     <w:p>
@@ -296,8 +718,69 @@
         </w:numPr>
         <w:spacing w:line="252" w:lineRule="auto"/>
       </w:pPr>
-      <w:r>
-        <w:t>Gasiti toate nationalitatile pentru persoanele a caror nume incep cu ‘J’. (TODO #14)</w:t>
+      <w:proofErr w:type="spellStart"/>
+      <w:r>
+        <w:t>Gasiti</w:t>
+      </w:r>
+      <w:proofErr w:type="spellEnd"/>
+      <w:r>
+        <w:t xml:space="preserve"> </w:t>
+      </w:r>
+      <w:proofErr w:type="spellStart"/>
+      <w:r>
+        <w:t>toate</w:t>
+      </w:r>
+      <w:proofErr w:type="spellEnd"/>
+      <w:r>
+        <w:t xml:space="preserve"> </w:t>
+      </w:r>
+      <w:proofErr w:type="spellStart"/>
+      <w:r>
+        <w:t>nationalitatile</w:t>
+      </w:r>
+      <w:proofErr w:type="spellEnd"/>
+      <w:r>
+        <w:t xml:space="preserve"> </w:t>
+      </w:r>
+      <w:proofErr w:type="spellStart"/>
+      <w:r>
+        <w:t>pentru</w:t>
+      </w:r>
+      <w:proofErr w:type="spellEnd"/>
+      <w:r>
+        <w:t xml:space="preserve"> </w:t>
+      </w:r>
+      <w:proofErr w:type="spellStart"/>
+      <w:r>
+        <w:t>persoanele</w:t>
+      </w:r>
+      <w:proofErr w:type="spellEnd"/>
+      <w:r>
+        <w:t xml:space="preserve"> a </w:t>
+      </w:r>
+      <w:proofErr w:type="spellStart"/>
+      <w:r>
+        <w:t>caror</w:t>
+      </w:r>
+      <w:proofErr w:type="spellEnd"/>
+      <w:r>
+        <w:t xml:space="preserve"> </w:t>
+      </w:r>
+      <w:proofErr w:type="spellStart"/>
+      <w:r>
+        <w:t>nume</w:t>
+      </w:r>
+      <w:proofErr w:type="spellEnd"/>
+      <w:r>
+        <w:t xml:space="preserve"> </w:t>
+      </w:r>
+      <w:proofErr w:type="spellStart"/>
+      <w:r>
+        <w:t>incep</w:t>
+      </w:r>
+      <w:proofErr w:type="spellEnd"/>
+      <w:r>
+        <w:t xml:space="preserve"> cu ‘J’. (TODO #14)</w:t>
       </w:r>
     </w:p>
     <w:p>
@@ -317,8 +800,37 @@
         </w:numPr>
         <w:spacing w:line="252" w:lineRule="auto"/>
       </w:pPr>
-      <w:r>
-        <w:t>Gasiti primul patrat perfect care se divide cu 3 din lista data. (TODO #15)</w:t>
+      <w:proofErr w:type="spellStart"/>
+      <w:r>
+        <w:t>Gasiti</w:t>
+      </w:r>
+      <w:proofErr w:type="spellEnd"/>
+      <w:r>
+        <w:t xml:space="preserve"> </w:t>
+      </w:r>
+      <w:proofErr w:type="spellStart"/>
+      <w:r>
+        <w:t>primul</w:t>
+      </w:r>
+      <w:proofErr w:type="spellEnd"/>
+      <w:r>
+        <w:t xml:space="preserve"> </w:t>
+      </w:r>
+      <w:proofErr w:type="spellStart"/>
+      <w:r>
+        <w:t>patrat</w:t>
+      </w:r>
+      <w:proofErr w:type="spellEnd"/>
+      <w:r>
+        <w:t xml:space="preserve"> perfect care se divide cu 3 din </w:t>
+      </w:r>
+      <w:proofErr w:type="spellStart"/>
+      <w:r>
+        <w:t>lista</w:t>
+      </w:r>
+      <w:proofErr w:type="spellEnd"/>
+      <w:r>
+        <w:t xml:space="preserve"> data. (TODO #15)</w:t>
       </w:r>
     </w:p>
     <w:p>
@@ -333,8 +845,6 @@
       <w:pPr>
         <w:pStyle w:val="ListParagraph"/>
       </w:pPr>
-      <w:bookmarkStart w:id="0" w:name="_GoBack"/>
-      <w:bookmarkEnd w:id="0"/>
     </w:p>
     <w:p>
       <w:pPr>
@@ -345,8 +855,45 @@
         </w:numPr>
         <w:spacing w:line="252" w:lineRule="auto"/>
       </w:pPr>
-      <w:r>
-        <w:t>Calculati suma total a lugimilor cuvintelor din lista data.</w:t>
+      <w:proofErr w:type="spellStart"/>
+      <w:r>
+        <w:t>Calculati</w:t>
+      </w:r>
+      <w:proofErr w:type="spellEnd"/>
+      <w:r>
+        <w:t xml:space="preserve"> </w:t>
+      </w:r>
+      <w:proofErr w:type="spellStart"/>
+      <w:r>
+        <w:t>suma</w:t>
+      </w:r>
+      <w:proofErr w:type="spellEnd"/>
+      <w:r>
+        <w:t xml:space="preserve"> total a </w:t>
+      </w:r>
+      <w:proofErr w:type="spellStart"/>
+      <w:r>
+        <w:t>lugimilor</w:t>
+      </w:r>
+      <w:proofErr w:type="spellEnd"/>
+      <w:r>
+        <w:t xml:space="preserve"> </w:t>
+      </w:r>
+      <w:proofErr w:type="spellStart"/>
+      <w:r>
+        <w:t>cuvintelor</w:t>
+      </w:r>
+      <w:proofErr w:type="spellEnd"/>
+      <w:r>
+        <w:t xml:space="preserve"> din </w:t>
+      </w:r>
+      <w:proofErr w:type="spellStart"/>
+      <w:r>
+        <w:t>lista</w:t>
+      </w:r>
+      <w:proofErr w:type="spellEnd"/>
+      <w:r>
+        <w:t xml:space="preserve"> data.</w:t>
       </w:r>
     </w:p>
     <w:p>
@@ -366,9 +913,35 @@
         </w:numPr>
         <w:spacing w:line="252" w:lineRule="auto"/>
       </w:pPr>
-      <w:r>
-        <w:t>Calculati salariul total al persoanelor din lista</w:t>
-      </w:r>
+      <w:proofErr w:type="spellStart"/>
+      <w:r>
+        <w:t>Calculati</w:t>
+      </w:r>
+      <w:proofErr w:type="spellEnd"/>
+      <w:r>
+        <w:t xml:space="preserve"> </w:t>
+      </w:r>
+      <w:proofErr w:type="spellStart"/>
+      <w:r>
+        <w:t>salariul</w:t>
+      </w:r>
+      <w:proofErr w:type="spellEnd"/>
+      <w:r>
+        <w:t xml:space="preserve"> total al </w:t>
+      </w:r>
+      <w:proofErr w:type="spellStart"/>
+      <w:r>
+        <w:t>persoanelor</w:t>
+      </w:r>
+      <w:proofErr w:type="spellEnd"/>
+      <w:r>
+        <w:t xml:space="preserve"> din </w:t>
+      </w:r>
+      <w:proofErr w:type="spellStart"/>
+      <w:r>
+        <w:t>lista</w:t>
+      </w:r>
+      <w:proofErr w:type="spellEnd"/>
     </w:p>
     <w:p>
       <w:pPr>
@@ -396,11 +969,40 @@
           <w:numId w:val="2"/>
         </w:numPr>
       </w:pPr>
+      <w:proofErr w:type="spellStart"/>
       <w:r>
         <w:t>Partitiona</w:t>
       </w:r>
       <w:r>
-        <w:t>ti lista dupa criteriul  -  calories &gt; 380</w:t>
+        <w:t>ti</w:t>
+      </w:r>
+      <w:proofErr w:type="spellEnd"/>
+      <w:r>
+        <w:t xml:space="preserve"> </w:t>
+      </w:r>
+      <w:proofErr w:type="spellStart"/>
+      <w:r>
+        <w:t>lista</w:t>
+      </w:r>
+      <w:proofErr w:type="spellEnd"/>
+      <w:r>
+        <w:t xml:space="preserve"> </w:t>
+      </w:r>
+      <w:proofErr w:type="spellStart"/>
+      <w:r>
+        <w:t>dupa</w:t>
+      </w:r>
+      <w:proofErr w:type="spellEnd"/>
+      <w:r>
+        <w:t xml:space="preserve"> </w:t>
+      </w:r>
+      <w:proofErr w:type="spellStart"/>
+      <w:r>
+        <w:t>criteriul</w:t>
+      </w:r>
+      <w:proofErr w:type="spellEnd"/>
+      <w:r>
+        <w:t xml:space="preserve">  -  calories &gt; 380</w:t>
       </w:r>
       <w:r>
         <w:t xml:space="preserve"> (TODO </w:t>
@@ -417,8 +1019,37 @@
           <w:numId w:val="2"/>
         </w:numPr>
       </w:pPr>
-      <w:r>
-        <w:t>Grupati lista de dishes dupa ClaoricLevel:  (TODO #C2)</w:t>
+      <w:proofErr w:type="spellStart"/>
+      <w:r>
+        <w:t>Grupati</w:t>
+      </w:r>
+      <w:proofErr w:type="spellEnd"/>
+      <w:r>
+        <w:t xml:space="preserve"> </w:t>
+      </w:r>
+      <w:proofErr w:type="spellStart"/>
+      <w:r>
+        <w:t>lista</w:t>
+      </w:r>
+      <w:proofErr w:type="spellEnd"/>
+      <w:r>
+        <w:t xml:space="preserve"> de dishes </w:t>
+      </w:r>
+      <w:proofErr w:type="spellStart"/>
+      <w:r>
+        <w:t>dupa</w:t>
+      </w:r>
+      <w:proofErr w:type="spellEnd"/>
+      <w:r>
+        <w:t xml:space="preserve"> </w:t>
+      </w:r>
+      <w:proofErr w:type="spellStart"/>
+      <w:r>
+        <w:t>ClaoricLevel</w:t>
+      </w:r>
+      <w:proofErr w:type="spellEnd"/>
+      <w:r>
+        <w:t>:  (TODO #C2)</w:t>
       </w:r>
     </w:p>
     <w:p>
@@ -430,7 +1061,23 @@
         </w:numPr>
       </w:pPr>
       <w:r>
-        <w:t>public enum CaloricLevel { DIET, NORMAL, FAT }</w:t>
+        <w:t xml:space="preserve">public </w:t>
+      </w:r>
+      <w:proofErr w:type="spellStart"/>
+      <w:r>
+        <w:t>enum</w:t>
+      </w:r>
+      <w:proofErr w:type="spellEnd"/>
+      <w:r>
+        <w:t xml:space="preserve"> </w:t>
+      </w:r>
+      <w:proofErr w:type="spellStart"/>
+      <w:r>
+        <w:t>CaloricLevel</w:t>
+      </w:r>
+      <w:proofErr w:type="spellEnd"/>
+      <w:r>
+        <w:t xml:space="preserve"> { DIET, NORMAL, FAT }</w:t>
       </w:r>
     </w:p>
     <w:p>
@@ -478,9 +1125,35 @@
           <w:numId w:val="2"/>
         </w:numPr>
       </w:pPr>
-      <w:r>
-        <w:t>Eliminiati duplicatele din lista de numere</w:t>
-      </w:r>
+      <w:proofErr w:type="spellStart"/>
+      <w:r>
+        <w:t>Eliminiati</w:t>
+      </w:r>
+      <w:proofErr w:type="spellEnd"/>
+      <w:r>
+        <w:t xml:space="preserve"> </w:t>
+      </w:r>
+      <w:proofErr w:type="spellStart"/>
+      <w:r>
+        <w:t>duplicatele</w:t>
+      </w:r>
+      <w:proofErr w:type="spellEnd"/>
+      <w:r>
+        <w:t xml:space="preserve"> din </w:t>
+      </w:r>
+      <w:proofErr w:type="spellStart"/>
+      <w:r>
+        <w:t>lista</w:t>
+      </w:r>
+      <w:proofErr w:type="spellEnd"/>
+      <w:r>
+        <w:t xml:space="preserve"> de </w:t>
+      </w:r>
+      <w:proofErr w:type="spellStart"/>
+      <w:r>
+        <w:t>numere</w:t>
+      </w:r>
+      <w:proofErr w:type="spellEnd"/>
       <w:r>
         <w:t xml:space="preserve"> (TODO #C3)</w:t>
       </w:r>
@@ -493,8 +1166,21 @@
           <w:numId w:val="2"/>
         </w:numPr>
       </w:pPr>
-      <w:r>
-        <w:t>Folosind operatii streams</w:t>
+      <w:proofErr w:type="spellStart"/>
+      <w:r>
+        <w:t>Folosind</w:t>
+      </w:r>
+      <w:proofErr w:type="spellEnd"/>
+      <w:r>
+        <w:t xml:space="preserve"> </w:t>
+      </w:r>
+      <w:proofErr w:type="spellStart"/>
+      <w:r>
+        <w:t>operatii</w:t>
+      </w:r>
+      <w:proofErr w:type="spellEnd"/>
+      <w:r>
+        <w:t xml:space="preserve"> streams</w:t>
       </w:r>
     </w:p>
     <w:p>
@@ -505,8 +1191,13 @@
           <w:numId w:val="2"/>
         </w:numPr>
       </w:pPr>
-      <w:r>
-        <w:t>Folosind collectors</w:t>
+      <w:proofErr w:type="spellStart"/>
+      <w:r>
+        <w:t>Folosind</w:t>
+      </w:r>
+      <w:proofErr w:type="spellEnd"/>
+      <w:r>
+        <w:t xml:space="preserve"> collectors</w:t>
       </w:r>
     </w:p>
     <w:p>
@@ -517,9 +1208,35 @@
           <w:numId w:val="2"/>
         </w:numPr>
       </w:pPr>
-      <w:r>
-        <w:t>Transformati Stream-ul intr-un TreeSet</w:t>
-      </w:r>
+      <w:proofErr w:type="spellStart"/>
+      <w:r>
+        <w:t>Transformati</w:t>
+      </w:r>
+      <w:proofErr w:type="spellEnd"/>
+      <w:r>
+        <w:t xml:space="preserve"> Stream-</w:t>
+      </w:r>
+      <w:proofErr w:type="spellStart"/>
+      <w:r>
+        <w:t>ul</w:t>
+      </w:r>
+      <w:proofErr w:type="spellEnd"/>
+      <w:r>
+        <w:t xml:space="preserve"> </w:t>
+      </w:r>
+      <w:proofErr w:type="spellStart"/>
+      <w:r>
+        <w:t>intr</w:t>
+      </w:r>
+      <w:proofErr w:type="spellEnd"/>
+      <w:r>
+        <w:t xml:space="preserve">-un </w:t>
+      </w:r>
+      <w:proofErr w:type="spellStart"/>
+      <w:r>
+        <w:t>TreeSet</w:t>
+      </w:r>
+      <w:proofErr w:type="spellEnd"/>
       <w:r>
         <w:t xml:space="preserve"> (TODO #C4)</w:t>
       </w:r>
@@ -532,12 +1249,62 @@
           <w:numId w:val="2"/>
         </w:numPr>
       </w:pPr>
-      <w:r>
-        <w:t>Gasiti cel mai putin caloric dish de tipul MEAT</w:t>
+      <w:proofErr w:type="spellStart"/>
+      <w:r>
+        <w:t>Gasiti</w:t>
+      </w:r>
+      <w:proofErr w:type="spellEnd"/>
+      <w:r>
+        <w:t xml:space="preserve"> </w:t>
+      </w:r>
+      <w:proofErr w:type="spellStart"/>
+      <w:r>
+        <w:t>cel</w:t>
+      </w:r>
+      <w:proofErr w:type="spellEnd"/>
+      <w:r>
+        <w:t xml:space="preserve"> </w:t>
+      </w:r>
+      <w:proofErr w:type="spellStart"/>
+      <w:r>
+        <w:t>mai</w:t>
+      </w:r>
+      <w:proofErr w:type="spellEnd"/>
+      <w:r>
+        <w:t xml:space="preserve"> </w:t>
+      </w:r>
+      <w:proofErr w:type="spellStart"/>
+      <w:r>
+        <w:t>putin</w:t>
+      </w:r>
+      <w:proofErr w:type="spellEnd"/>
+      <w:r>
+        <w:t xml:space="preserve"> caloric dish de </w:t>
+      </w:r>
+      <w:proofErr w:type="spellStart"/>
+      <w:r>
+        <w:t>tipul</w:t>
+      </w:r>
+      <w:proofErr w:type="spellEnd"/>
+      <w:r>
+        <w:t xml:space="preserve"> MEAT</w:t>
       </w:r>
       <w:r>
         <w:t xml:space="preserve"> (TODO #C5)</w:t>
       </w:r>
+    </w:p>
+    <w:p>
+      <w:pPr>
+        <w:pStyle w:val="ListParagraph"/>
+      </w:pPr>
+      <w:r>
+        <w:t xml:space="preserve">Find the smallest </w:t>
+      </w:r>
+      <w:bookmarkStart w:id="0" w:name="_GoBack"/>
+      <w:r>
+        <w:t>caloric dish of type MEAT</w:t>
+      </w:r>
+      <w:bookmarkEnd w:id="0"/>
     </w:p>
     <w:p>
       <w:pPr>
@@ -547,11 +1314,61 @@
           <w:numId w:val="2"/>
         </w:numPr>
       </w:pPr>
-      <w:r>
-        <w:t>Returnati statistica (average, sum, min, max) pentru caloriile dish-urilor vegetariene</w:t>
-      </w:r>
+      <w:proofErr w:type="spellStart"/>
+      <w:r>
+        <w:t>Returnati</w:t>
+      </w:r>
+      <w:proofErr w:type="spellEnd"/>
+      <w:r>
+        <w:t xml:space="preserve"> </w:t>
+      </w:r>
+      <w:proofErr w:type="spellStart"/>
+      <w:r>
+        <w:t>statistica</w:t>
+      </w:r>
+      <w:proofErr w:type="spellEnd"/>
+      <w:r>
+        <w:t xml:space="preserve"> (average, sum, min, max) </w:t>
+      </w:r>
+      <w:proofErr w:type="spellStart"/>
+      <w:r>
+        <w:t>pentru</w:t>
+      </w:r>
+      <w:proofErr w:type="spellEnd"/>
+      <w:r>
+        <w:t xml:space="preserve"> </w:t>
+      </w:r>
+      <w:proofErr w:type="spellStart"/>
+      <w:r>
+        <w:t>caloriile</w:t>
+      </w:r>
+      <w:proofErr w:type="spellEnd"/>
+      <w:r>
+        <w:t xml:space="preserve"> dish-</w:t>
+      </w:r>
+      <w:proofErr w:type="spellStart"/>
+      <w:r>
+        <w:t>urilor</w:t>
+      </w:r>
+      <w:proofErr w:type="spellEnd"/>
+      <w:r>
+        <w:t xml:space="preserve"> </w:t>
+      </w:r>
+      <w:proofErr w:type="spellStart"/>
+      <w:r>
+        <w:t>vegetariene</w:t>
+      </w:r>
+      <w:proofErr w:type="spellEnd"/>
       <w:r>
         <w:t xml:space="preserve"> (TODO #C6)</w:t>
+      </w:r>
+    </w:p>
+    <w:p>
+      <w:pPr>
+        <w:pStyle w:val="ListParagraph"/>
+      </w:pPr>
+      <w:r>
+        <w:t>Return the statistic (…) for the vegetarian dishes</w:t>
       </w:r>
     </w:p>
     <w:p>
@@ -562,14 +1379,80 @@
           <w:numId w:val="2"/>
         </w:numPr>
       </w:pPr>
-      <w:r>
-        <w:t xml:space="preserve">Returnati numarul de dishes care au numarul de calorii mai mare ca 140, grupate dupa </w:t>
-      </w:r>
-      <w:r>
-        <w:t>tipul de dish</w:t>
+      <w:proofErr w:type="spellStart"/>
+      <w:r>
+        <w:t>Returnati</w:t>
+      </w:r>
+      <w:proofErr w:type="spellEnd"/>
+      <w:r>
+        <w:t xml:space="preserve"> </w:t>
+      </w:r>
+      <w:proofErr w:type="spellStart"/>
+      <w:r>
+        <w:t>numarul</w:t>
+      </w:r>
+      <w:proofErr w:type="spellEnd"/>
+      <w:r>
+        <w:t xml:space="preserve"> de dishes care au </w:t>
+      </w:r>
+      <w:proofErr w:type="spellStart"/>
+      <w:r>
+        <w:t>numarul</w:t>
+      </w:r>
+      <w:proofErr w:type="spellEnd"/>
+      <w:r>
+        <w:t xml:space="preserve"> de </w:t>
+      </w:r>
+      <w:proofErr w:type="spellStart"/>
+      <w:r>
+        <w:t>calorii</w:t>
+      </w:r>
+      <w:proofErr w:type="spellEnd"/>
+      <w:r>
+        <w:t xml:space="preserve"> </w:t>
+      </w:r>
+      <w:proofErr w:type="spellStart"/>
+      <w:r>
+        <w:t>mai</w:t>
+      </w:r>
+      <w:proofErr w:type="spellEnd"/>
+      <w:r>
+        <w:t xml:space="preserve"> mare ca 140, </w:t>
+      </w:r>
+      <w:proofErr w:type="spellStart"/>
+      <w:r>
+        <w:t>grupate</w:t>
+      </w:r>
+      <w:proofErr w:type="spellEnd"/>
+      <w:r>
+        <w:t xml:space="preserve"> </w:t>
+      </w:r>
+      <w:proofErr w:type="spellStart"/>
+      <w:r>
+        <w:t>dupa</w:t>
+      </w:r>
+      <w:proofErr w:type="spellEnd"/>
+      <w:r>
+        <w:t xml:space="preserve"> </w:t>
+      </w:r>
+      <w:proofErr w:type="spellStart"/>
+      <w:r>
+        <w:t>tipul</w:t>
+      </w:r>
+      <w:proofErr w:type="spellEnd"/>
+      <w:r>
+        <w:t xml:space="preserve"> de dish</w:t>
       </w:r>
       <w:r>
         <w:t>.(TODO #C7)</w:t>
+      </w:r>
+    </w:p>
+    <w:p>
+      <w:pPr>
+        <w:pStyle w:val="ListParagraph"/>
+      </w:pPr>
+      <w:r>
+        <w:t>Return the total number of dishes that have number of calories greater than 140, grouped by the type of dish</w:t>
       </w:r>
     </w:p>
     <w:p>
@@ -580,9 +1463,84 @@
           <w:numId w:val="2"/>
         </w:numPr>
       </w:pPr>
-      <w:r>
-        <w:t>Rescrieti functia de la exercitiul 12 folosind maxBy/minBy.</w:t>
-      </w:r>
+      <w:proofErr w:type="spellStart"/>
+      <w:r>
+        <w:t>Rescrieti</w:t>
+      </w:r>
+      <w:proofErr w:type="spellEnd"/>
+      <w:r>
+        <w:t xml:space="preserve"> </w:t>
+      </w:r>
+      <w:proofErr w:type="spellStart"/>
+      <w:r>
+        <w:t>functia</w:t>
+      </w:r>
+      <w:proofErr w:type="spellEnd"/>
+      <w:r>
+        <w:t xml:space="preserve"> de la </w:t>
+      </w:r>
+      <w:proofErr w:type="spellStart"/>
+      <w:r>
+        <w:t>exercitiul</w:t>
+      </w:r>
+      <w:proofErr w:type="spellEnd"/>
+      <w:r>
+        <w:t xml:space="preserve"> 12 </w:t>
+      </w:r>
+      <w:proofErr w:type="spellStart"/>
+      <w:r>
+        <w:t>folosind</w:t>
+      </w:r>
+      <w:proofErr w:type="spellEnd"/>
+      <w:r>
+        <w:t xml:space="preserve"> </w:t>
+      </w:r>
+      <w:proofErr w:type="spellStart"/>
+      <w:r>
+        <w:t>maxBy</w:t>
+      </w:r>
+      <w:proofErr w:type="spellEnd"/>
+      <w:r>
+        <w:t>/</w:t>
+      </w:r>
+      <w:proofErr w:type="spellStart"/>
+      <w:r>
+        <w:t>minBy</w:t>
+      </w:r>
+      <w:proofErr w:type="spellEnd"/>
+      <w:r>
+        <w:t>.</w:t>
+      </w:r>
+    </w:p>
+    <w:p>
+      <w:pPr>
+        <w:pStyle w:val="ListParagraph"/>
+      </w:pPr>
+      <w:r>
+        <w:t>Rewrite the function from the 12</w:t>
+      </w:r>
+      <w:r>
+        <w:rPr>
+          <w:vertAlign w:val="superscript"/>
+        </w:rPr>
+        <w:t>th</w:t>
+      </w:r>
+      <w:r>
+        <w:t xml:space="preserve"> exercise using </w:t>
+      </w:r>
+      <w:proofErr w:type="spellStart"/>
+      <w:r>
+        <w:t>maxBy</w:t>
+      </w:r>
+      <w:proofErr w:type="spellEnd"/>
+      <w:r>
+        <w:t>/</w:t>
+      </w:r>
+      <w:proofErr w:type="spellStart"/>
+      <w:r>
+        <w:t>minBy</w:t>
+      </w:r>
+      <w:proofErr w:type="spellEnd"/>
     </w:p>
     <w:p>
       <w:pPr>
@@ -592,7 +1550,55 @@
         <w:t>9</w:t>
       </w:r>
       <w:r>
-        <w:t>*) Generati un Map de aparatie a caracterelor intr-o propozitie:</w:t>
+        <w:t xml:space="preserve">*) </w:t>
+      </w:r>
+      <w:proofErr w:type="spellStart"/>
+      <w:r>
+        <w:t>Generati</w:t>
+      </w:r>
+      <w:proofErr w:type="spellEnd"/>
+      <w:r>
+        <w:t xml:space="preserve"> </w:t>
+      </w:r>
+      <w:proofErr w:type="gramStart"/>
+      <w:r>
+        <w:t>un</w:t>
+      </w:r>
+      <w:proofErr w:type="gramEnd"/>
+      <w:r>
+        <w:t xml:space="preserve"> Map de </w:t>
+      </w:r>
+      <w:proofErr w:type="spellStart"/>
+      <w:r>
+        <w:t>aparatie</w:t>
+      </w:r>
+      <w:proofErr w:type="spellEnd"/>
+      <w:r>
+        <w:t xml:space="preserve"> a </w:t>
+      </w:r>
+      <w:proofErr w:type="spellStart"/>
+      <w:r>
+        <w:t>caracterelor</w:t>
+      </w:r>
+      <w:proofErr w:type="spellEnd"/>
+      <w:r>
+        <w:t xml:space="preserve"> </w:t>
+      </w:r>
+      <w:proofErr w:type="spellStart"/>
+      <w:r>
+        <w:t>intr</w:t>
+      </w:r>
+      <w:proofErr w:type="spellEnd"/>
+      <w:r>
+        <w:t xml:space="preserve">-o </w:t>
+      </w:r>
+      <w:proofErr w:type="spellStart"/>
+      <w:r>
+        <w:t>propozitie</w:t>
+      </w:r>
+      <w:proofErr w:type="spellEnd"/>
+      <w:r>
+        <w:t>:</w:t>
       </w:r>
       <w:r>
         <w:t xml:space="preserve"> (TODO #C9</w:t>
@@ -607,27 +1613,99 @@
       </w:pPr>
       <w:r>
         <w:tab/>
-        <w:t>E.g. “cool”  -&gt; {“c”:1, “o”:2, “l”: 1}</w:t>
+        <w:t>E.g. “cool</w:t>
+      </w:r>
+      <w:proofErr w:type="gramStart"/>
+      <w:r>
+        <w:t>”  -</w:t>
+      </w:r>
+      <w:proofErr w:type="gramEnd"/>
+      <w:r>
+        <w:t>&gt; {“c”:1, “o”:2, “l”: 1}</w:t>
       </w:r>
     </w:p>
     <w:p>
       <w:r>
         <w:tab/>
-        <w:t xml:space="preserve">Puteti extinde </w:t>
-      </w:r>
+      </w:r>
+      <w:proofErr w:type="spellStart"/>
+      <w:r>
+        <w:t>Puteti</w:t>
+      </w:r>
+      <w:proofErr w:type="spellEnd"/>
+      <w:r>
+        <w:t xml:space="preserve"> </w:t>
+      </w:r>
+      <w:proofErr w:type="spellStart"/>
+      <w:r>
+        <w:t>extinde</w:t>
+      </w:r>
+      <w:proofErr w:type="spellEnd"/>
+      <w:r>
+        <w:t xml:space="preserve"> </w:t>
+      </w:r>
+      <w:proofErr w:type="spellStart"/>
       <w:r>
         <w:t>functia</w:t>
       </w:r>
-      <w:r>
-        <w:t xml:space="preserve"> pentru a prelucra liste de </w:t>
-      </w:r>
+      <w:proofErr w:type="spellEnd"/>
+      <w:r>
+        <w:t xml:space="preserve"> </w:t>
+      </w:r>
+      <w:proofErr w:type="spellStart"/>
+      <w:r>
+        <w:t>pentru</w:t>
+      </w:r>
+      <w:proofErr w:type="spellEnd"/>
+      <w:r>
+        <w:t xml:space="preserve"> a </w:t>
+      </w:r>
+      <w:proofErr w:type="spellStart"/>
+      <w:r>
+        <w:t>prelucra</w:t>
+      </w:r>
+      <w:proofErr w:type="spellEnd"/>
+      <w:r>
+        <w:t xml:space="preserve"> </w:t>
+      </w:r>
+      <w:proofErr w:type="spellStart"/>
+      <w:r>
+        <w:t>liste</w:t>
+      </w:r>
+      <w:proofErr w:type="spellEnd"/>
+      <w:r>
+        <w:t xml:space="preserve"> de </w:t>
+      </w:r>
+      <w:proofErr w:type="spellStart"/>
       <w:r>
         <w:t>propozitii</w:t>
       </w:r>
+      <w:proofErr w:type="spellEnd"/>
       <w:r>
         <w:t>?</w:t>
       </w:r>
     </w:p>
+    <w:p>
+      <w:r>
+        <w:tab/>
+        <w:t xml:space="preserve">Generate the Map that will contain the characters and the </w:t>
+      </w:r>
+      <w:proofErr w:type="spellStart"/>
+      <w:r>
+        <w:t>occurencies</w:t>
+      </w:r>
+      <w:proofErr w:type="spellEnd"/>
+      <w:r>
+        <w:t xml:space="preserve"> of the characters</w:t>
+      </w:r>
+    </w:p>
+    <w:p>
+      <w:r>
+        <w:tab/>
+        <w:t>Can you extend the functions to use list of sentences instead of list of characters</w:t>
+      </w:r>
+    </w:p>
+    <w:p/>
     <w:p>
       <w:pPr>
         <w:pStyle w:val="ListParagraph"/>

</xml_diff>